<commit_message>
My updates to my path
</commit_message>
<xml_diff>
--- a/Study Plan/My study plan.docx
+++ b/Study Plan/My study plan.docx
@@ -246,21 +246,7 @@
         <w:rPr>
           <w:lang w:val="en-US"/>
         </w:rPr>
-        <w:t xml:space="preserve"> Any course from any </w:t>
-      </w:r>
-      <w:proofErr w:type="gramStart"/>
-      <w:r>
-        <w:rPr>
-          <w:lang w:val="en-US"/>
-        </w:rPr>
-        <w:t>Master Degree</w:t>
-      </w:r>
-      <w:proofErr w:type="gramEnd"/>
-      <w:r>
-        <w:rPr>
-          <w:lang w:val="en-US"/>
-        </w:rPr>
-        <w:t xml:space="preserve"> in the University of Padova. They should add up to 12 ETCS, typically 2 courses of 6 ETCS each, but you can do one of 12, two as 9+3. </w:t>
+        <w:t xml:space="preserve"> Any course from any Master Degree in the University of Padova. They should add up to 12 ETCS, typically 2 courses of 6 ETCS each, but you can do one of 12, two as 9+3. </w:t>
       </w:r>
       <w:r>
         <w:t>You can even do more (example: 6+9).</w:t>
@@ -363,21 +349,7 @@
         <w:rPr>
           <w:lang w:val="en-US"/>
         </w:rPr>
-        <w:t xml:space="preserve">The total amount of credits of the Computer Science </w:t>
-      </w:r>
-      <w:proofErr w:type="gramStart"/>
-      <w:r>
-        <w:rPr>
-          <w:lang w:val="en-US"/>
-        </w:rPr>
-        <w:t>Master Degree</w:t>
-      </w:r>
-      <w:proofErr w:type="gramEnd"/>
-      <w:r>
-        <w:rPr>
-          <w:lang w:val="en-US"/>
-        </w:rPr>
-        <w:t xml:space="preserve"> is 120 ETCS, with courses you will do 78 of them. </w:t>
+        <w:t xml:space="preserve">The total amount of credits of the Computer Science Master Degree is 120 ETCS, with courses you will do 78 of them. </w:t>
       </w:r>
       <w:r>
         <w:t>The remaining credits are:</w:t>
@@ -1061,6 +1033,8 @@
             </w:pPr>
             <w:r>
               <w:rPr>
+                <w:i/>
+                <w:color w:val="FF0000"/>
                 <w:sz w:val="18"/>
                 <w:szCs w:val="18"/>
                 <w:lang w:val="en-US"/>
@@ -1069,28 +1043,23 @@
             </w:r>
             <w:r>
               <w:rPr>
-                <w:sz w:val="18"/>
-                <w:szCs w:val="18"/>
-                <w:lang w:val="en-US"/>
-              </w:rPr>
-              <w:t xml:space="preserve"> </w:t>
-            </w:r>
-            <w:r>
-              <w:rPr>
-                <w:sz w:val="18"/>
-                <w:szCs w:val="18"/>
-                <w:lang w:val="en-US"/>
-              </w:rPr>
-              <w:t xml:space="preserve">– </w:t>
-            </w:r>
-            <w:r>
-              <w:rPr>
-                <w:sz w:val="18"/>
-                <w:szCs w:val="18"/>
-                <w:highlight w:val="green"/>
-                <w:lang w:val="en-US"/>
-              </w:rPr>
-              <w:t>1 Sem/1 anno</w:t>
+                <w:i/>
+                <w:color w:val="FF0000"/>
+                <w:sz w:val="18"/>
+                <w:szCs w:val="18"/>
+                <w:lang w:val="en-US"/>
+              </w:rPr>
+              <w:t xml:space="preserve"> – 1 Sem/1 anno</w:t>
+            </w:r>
+            <w:r>
+              <w:rPr>
+                <w:i/>
+                <w:color w:val="FF0000"/>
+                <w:sz w:val="18"/>
+                <w:szCs w:val="18"/>
+                <w:lang w:val="en-US"/>
+              </w:rPr>
+              <w:t xml:space="preserve"> (FATTO)</w:t>
             </w:r>
           </w:p>
         </w:tc>
@@ -1204,15 +1173,39 @@
                 <w:szCs w:val="18"/>
                 <w:lang w:val="en-US"/>
               </w:rPr>
-              <w:t>Advanced topics in network a</w:t>
-            </w:r>
-            <w:r>
-              <w:rPr>
-                <w:sz w:val="18"/>
-                <w:szCs w:val="18"/>
-                <w:lang w:val="en-US"/>
-              </w:rPr>
-              <w:t>nd security</w:t>
+              <w:t xml:space="preserve">Advanced </w:t>
+            </w:r>
+            <w:r>
+              <w:rPr>
+                <w:sz w:val="18"/>
+                <w:szCs w:val="18"/>
+                <w:lang w:val="en-US"/>
+              </w:rPr>
+              <w:t xml:space="preserve">Topics </w:t>
+            </w:r>
+            <w:r>
+              <w:rPr>
+                <w:sz w:val="18"/>
+                <w:szCs w:val="18"/>
+                <w:lang w:val="en-US"/>
+              </w:rPr>
+              <w:t>i</w:t>
+            </w:r>
+            <w:r>
+              <w:rPr>
+                <w:sz w:val="18"/>
+                <w:szCs w:val="18"/>
+                <w:lang w:val="en-US"/>
+              </w:rPr>
+              <w:t xml:space="preserve">n </w:t>
+            </w:r>
+            <w:r>
+              <w:rPr>
+                <w:sz w:val="18"/>
+                <w:szCs w:val="18"/>
+                <w:lang w:val="en-US"/>
+              </w:rPr>
+              <w:t>Computer and</w:t>
             </w:r>
             <w:r>
               <w:rPr>
@@ -1221,6 +1214,22 @@
                 <w:lang w:val="en-US"/>
               </w:rPr>
               <w:t xml:space="preserve"> </w:t>
+            </w:r>
+            <w:r>
+              <w:rPr>
+                <w:sz w:val="18"/>
+                <w:szCs w:val="18"/>
+                <w:lang w:val="en-US"/>
+              </w:rPr>
+              <w:t>Network</w:t>
+            </w:r>
+            <w:r>
+              <w:rPr>
+                <w:sz w:val="18"/>
+                <w:szCs w:val="18"/>
+                <w:lang w:val="en-US"/>
+              </w:rPr>
+              <w:t xml:space="preserve"> Security </w:t>
             </w:r>
             <w:r>
               <w:rPr>
@@ -1349,14 +1358,21 @@
                 <w:sz w:val="18"/>
                 <w:szCs w:val="18"/>
               </w:rPr>
-              <w:t>Mobile programming and multimedia</w:t>
-            </w:r>
-            <w:r>
-              <w:rPr>
-                <w:sz w:val="18"/>
-                <w:szCs w:val="18"/>
-              </w:rPr>
-              <w:t xml:space="preserve">  – </w:t>
+              <w:t xml:space="preserve">Mobile </w:t>
+            </w:r>
+            <w:r>
+              <w:rPr>
+                <w:sz w:val="18"/>
+                <w:szCs w:val="18"/>
+              </w:rPr>
+              <w:t xml:space="preserve">Programming and Multimedia  </w:t>
+            </w:r>
+            <w:r>
+              <w:rPr>
+                <w:sz w:val="18"/>
+                <w:szCs w:val="18"/>
+              </w:rPr>
+              <w:t xml:space="preserve">– </w:t>
             </w:r>
             <w:r>
               <w:rPr>
@@ -1469,33 +1485,75 @@
               <w:rPr>
                 <w:sz w:val="18"/>
                 <w:szCs w:val="18"/>
-                <w:lang w:val="en-US"/>
-              </w:rPr>
-            </w:pPr>
-            <w:r>
-              <w:rPr>
-                <w:sz w:val="18"/>
-                <w:szCs w:val="18"/>
-                <w:lang w:val="en-US"/>
-              </w:rPr>
-              <w:t>Web information management</w:t>
-            </w:r>
-            <w:r>
-              <w:rPr>
-                <w:sz w:val="18"/>
-                <w:szCs w:val="18"/>
-                <w:lang w:val="en-US"/>
-              </w:rPr>
-              <w:t xml:space="preserve"> – </w:t>
+                <w:lang w:val="it-IT"/>
+              </w:rPr>
+            </w:pPr>
+            <w:r>
+              <w:rPr>
+                <w:sz w:val="18"/>
+                <w:szCs w:val="18"/>
+                <w:lang w:val="it-IT"/>
+              </w:rPr>
+              <w:t xml:space="preserve">Web </w:t>
+            </w:r>
+            <w:r>
+              <w:rPr>
+                <w:sz w:val="18"/>
+                <w:szCs w:val="18"/>
+                <w:lang w:val="it-IT"/>
+              </w:rPr>
+              <w:t xml:space="preserve">Information Management </w:t>
+            </w:r>
+            <w:r>
+              <w:rPr>
+                <w:sz w:val="18"/>
+                <w:szCs w:val="18"/>
+                <w:lang w:val="it-IT"/>
+              </w:rPr>
+              <w:t xml:space="preserve">– </w:t>
             </w:r>
             <w:r>
               <w:rPr>
                 <w:sz w:val="18"/>
                 <w:szCs w:val="18"/>
                 <w:highlight w:val="green"/>
-                <w:lang w:val="en-US"/>
+                <w:lang w:val="it-IT"/>
               </w:rPr>
               <w:t>1 Sem/1 anno</w:t>
+            </w:r>
+            <w:r>
+              <w:rPr>
+                <w:sz w:val="18"/>
+                <w:szCs w:val="18"/>
+                <w:lang w:val="it-IT"/>
+              </w:rPr>
+              <w:t xml:space="preserve"> </w:t>
+            </w:r>
+            <w:r>
+              <w:rPr>
+                <w:sz w:val="18"/>
+                <w:szCs w:val="18"/>
+                <w:lang w:val="it-IT"/>
+              </w:rPr>
+              <w:t>(</w:t>
+            </w:r>
+            <w:r>
+              <w:rPr>
+                <w:i/>
+                <w:color w:val="FF0000"/>
+                <w:sz w:val="18"/>
+                <w:szCs w:val="18"/>
+                <w:lang w:val="it-IT"/>
+              </w:rPr>
+              <w:t>scritto</w:t>
+            </w:r>
+            <w:r>
+              <w:rPr>
+                <w:sz w:val="18"/>
+                <w:szCs w:val="18"/>
+                <w:lang w:val="it-IT"/>
+              </w:rPr>
+              <w:t>/progetto?)</w:t>
             </w:r>
           </w:p>
         </w:tc>
@@ -1609,23 +1667,39 @@
                 <w:szCs w:val="18"/>
                 <w:lang w:val="en-US"/>
               </w:rPr>
-              <w:t>Wireless networks for mobile a</w:t>
-            </w:r>
-            <w:r>
-              <w:rPr>
-                <w:sz w:val="18"/>
-                <w:szCs w:val="18"/>
-                <w:lang w:val="en-US"/>
-              </w:rPr>
-              <w:t>pplications</w:t>
-            </w:r>
-            <w:r>
-              <w:rPr>
-                <w:sz w:val="18"/>
-                <w:szCs w:val="18"/>
-                <w:lang w:val="en-US"/>
-              </w:rPr>
-              <w:t xml:space="preserve"> </w:t>
+              <w:t xml:space="preserve">Wireless </w:t>
+            </w:r>
+            <w:r>
+              <w:rPr>
+                <w:sz w:val="18"/>
+                <w:szCs w:val="18"/>
+                <w:lang w:val="en-US"/>
+              </w:rPr>
+              <w:t xml:space="preserve">Networks </w:t>
+            </w:r>
+            <w:r>
+              <w:rPr>
+                <w:sz w:val="18"/>
+                <w:szCs w:val="18"/>
+                <w:lang w:val="en-US"/>
+              </w:rPr>
+              <w:t>f</w:t>
+            </w:r>
+            <w:r>
+              <w:rPr>
+                <w:sz w:val="18"/>
+                <w:szCs w:val="18"/>
+                <w:lang w:val="en-US"/>
+              </w:rPr>
+              <w:t>or Mobile A</w:t>
+            </w:r>
+            <w:r>
+              <w:rPr>
+                <w:sz w:val="18"/>
+                <w:szCs w:val="18"/>
+                <w:lang w:val="en-US"/>
+              </w:rPr>
+              <w:t xml:space="preserve">pplications </w:t>
             </w:r>
             <w:r>
               <w:rPr>
@@ -1643,6 +1717,30 @@
                 <w:lang w:val="en-US"/>
               </w:rPr>
               <w:t>1 Sem/1 anno</w:t>
+            </w:r>
+            <w:r>
+              <w:rPr>
+                <w:sz w:val="18"/>
+                <w:szCs w:val="18"/>
+                <w:lang w:val="en-US"/>
+              </w:rPr>
+              <w:t xml:space="preserve"> (</w:t>
+            </w:r>
+            <w:r>
+              <w:rPr>
+                <w:sz w:val="18"/>
+                <w:szCs w:val="18"/>
+                <w:lang w:val="en-US"/>
+              </w:rPr>
+              <w:t>orale</w:t>
+            </w:r>
+            <w:r>
+              <w:rPr>
+                <w:sz w:val="18"/>
+                <w:szCs w:val="18"/>
+                <w:lang w:val="en-US"/>
+              </w:rPr>
+              <w:t>?/progetto?)</w:t>
             </w:r>
           </w:p>
         </w:tc>
@@ -1756,7 +1854,23 @@
                 <w:szCs w:val="18"/>
                 <w:lang w:val="en-US"/>
               </w:rPr>
-              <w:t xml:space="preserve">Security and risk: management and certifications - </w:t>
+              <w:t xml:space="preserve">Security </w:t>
+            </w:r>
+            <w:r>
+              <w:rPr>
+                <w:sz w:val="18"/>
+                <w:szCs w:val="18"/>
+                <w:lang w:val="en-US"/>
+              </w:rPr>
+              <w:t xml:space="preserve">and Risk: Management and Certifications </w:t>
+            </w:r>
+            <w:r>
+              <w:rPr>
+                <w:sz w:val="18"/>
+                <w:szCs w:val="18"/>
+                <w:lang w:val="en-US"/>
+              </w:rPr>
+              <w:t xml:space="preserve">- </w:t>
             </w:r>
             <w:r>
               <w:rPr>
@@ -1870,9 +1984,59 @@
               <w:rPr>
                 <w:sz w:val="18"/>
                 <w:szCs w:val="18"/>
-                <w:lang w:val="en-US"/>
-              </w:rPr>
-            </w:pPr>
+                <w:lang w:val="it-IT"/>
+              </w:rPr>
+            </w:pPr>
+            <w:r>
+              <w:rPr>
+                <w:i/>
+                <w:color w:val="FF0000"/>
+                <w:sz w:val="18"/>
+                <w:szCs w:val="18"/>
+                <w:lang w:val="it-IT"/>
+              </w:rPr>
+              <w:t xml:space="preserve">Mobile </w:t>
+            </w:r>
+            <w:r>
+              <w:rPr>
+                <w:i/>
+                <w:color w:val="FF0000"/>
+                <w:sz w:val="18"/>
+                <w:szCs w:val="18"/>
+                <w:lang w:val="it-IT"/>
+              </w:rPr>
+              <w:t>S</w:t>
+            </w:r>
+            <w:r>
+              <w:rPr>
+                <w:i/>
+                <w:color w:val="FF0000"/>
+                <w:sz w:val="18"/>
+                <w:szCs w:val="18"/>
+                <w:lang w:val="it-IT"/>
+              </w:rPr>
+              <w:t>ecurity – 1 Sem/1 anno</w:t>
+            </w:r>
+            <w:r>
+              <w:rPr>
+                <w:i/>
+                <w:color w:val="FF0000"/>
+                <w:sz w:val="18"/>
+                <w:szCs w:val="18"/>
+                <w:lang w:val="it-IT"/>
+              </w:rPr>
+              <w:t xml:space="preserve"> </w:t>
+            </w:r>
+            <w:r>
+              <w:rPr>
+                <w:i/>
+                <w:color w:val="FF0000"/>
+                <w:sz w:val="18"/>
+                <w:szCs w:val="18"/>
+                <w:lang w:val="it-IT"/>
+              </w:rPr>
+              <w:t>(FATTO)</w:t>
+            </w:r>
           </w:p>
         </w:tc>
       </w:tr>
@@ -2116,23 +2280,47 @@
                 <w:szCs w:val="18"/>
                 <w:lang w:val="en-US"/>
               </w:rPr>
-              <w:t>Methods and models for c</w:t>
-            </w:r>
-            <w:r>
-              <w:rPr>
-                <w:sz w:val="18"/>
-                <w:szCs w:val="18"/>
-                <w:lang w:val="en-US"/>
-              </w:rPr>
-              <w:t>ombinatorial optimization</w:t>
-            </w:r>
-            <w:r>
-              <w:rPr>
-                <w:sz w:val="18"/>
-                <w:szCs w:val="18"/>
-                <w:lang w:val="en-US"/>
-              </w:rPr>
-              <w:t xml:space="preserve"> </w:t>
+              <w:t xml:space="preserve">Methods </w:t>
+            </w:r>
+            <w:r>
+              <w:rPr>
+                <w:sz w:val="18"/>
+                <w:szCs w:val="18"/>
+                <w:lang w:val="en-US"/>
+              </w:rPr>
+              <w:t>a</w:t>
+            </w:r>
+            <w:r>
+              <w:rPr>
+                <w:sz w:val="18"/>
+                <w:szCs w:val="18"/>
+                <w:lang w:val="en-US"/>
+              </w:rPr>
+              <w:t xml:space="preserve">nd Models </w:t>
+            </w:r>
+            <w:r>
+              <w:rPr>
+                <w:sz w:val="18"/>
+                <w:szCs w:val="18"/>
+                <w:lang w:val="en-US"/>
+              </w:rPr>
+              <w:t>f</w:t>
+            </w:r>
+            <w:r>
+              <w:rPr>
+                <w:sz w:val="18"/>
+                <w:szCs w:val="18"/>
+                <w:lang w:val="en-US"/>
+              </w:rPr>
+              <w:t>or C</w:t>
+            </w:r>
+            <w:r>
+              <w:rPr>
+                <w:sz w:val="18"/>
+                <w:szCs w:val="18"/>
+                <w:lang w:val="en-US"/>
+              </w:rPr>
+              <w:t xml:space="preserve">ombinatorial Optimization </w:t>
             </w:r>
             <w:r>
               <w:rPr>
@@ -2261,7 +2449,14 @@
                 <w:sz w:val="18"/>
                 <w:szCs w:val="18"/>
               </w:rPr>
-              <w:t xml:space="preserve">Functional languages </w:t>
+              <w:t xml:space="preserve">Functional </w:t>
+            </w:r>
+            <w:r>
+              <w:rPr>
+                <w:sz w:val="18"/>
+                <w:szCs w:val="18"/>
+              </w:rPr>
+              <w:t xml:space="preserve">Languages </w:t>
             </w:r>
             <w:r>
               <w:rPr>
@@ -2377,23 +2572,33 @@
               <w:rPr>
                 <w:sz w:val="18"/>
                 <w:szCs w:val="18"/>
-              </w:rPr>
-            </w:pPr>
-            <w:r>
-              <w:rPr>
-                <w:sz w:val="18"/>
-                <w:szCs w:val="18"/>
-              </w:rPr>
-              <w:t xml:space="preserve">Mobile security – </w:t>
-            </w:r>
-            <w:r>
-              <w:rPr>
-                <w:sz w:val="18"/>
-                <w:szCs w:val="18"/>
-                <w:highlight w:val="green"/>
-                <w:lang w:val="en-US"/>
-              </w:rPr>
-              <w:t>1 Sem/1 anno</w:t>
+                <w:lang w:val="en-US"/>
+              </w:rPr>
+            </w:pPr>
+            <w:r>
+              <w:rPr>
+                <w:sz w:val="18"/>
+                <w:szCs w:val="18"/>
+                <w:lang w:val="en-US"/>
+              </w:rPr>
+              <w:t xml:space="preserve">Ethical Hacking (asincrono) </w:t>
+            </w:r>
+            <w:r>
+              <w:rPr>
+                <w:sz w:val="18"/>
+                <w:szCs w:val="18"/>
+                <w:lang w:val="en-US"/>
+              </w:rPr>
+              <w:t xml:space="preserve">– </w:t>
+            </w:r>
+            <w:r>
+              <w:rPr>
+                <w:sz w:val="18"/>
+                <w:szCs w:val="18"/>
+                <w:highlight w:val="cyan"/>
+                <w:lang w:val="en-US"/>
+              </w:rPr>
+              <w:t>2 Sem/1 anno</w:t>
             </w:r>
           </w:p>
         </w:tc>

</xml_diff>

<commit_message>
Useful (for me) edits
</commit_message>
<xml_diff>
--- a/Study Plan/My study plan.docx
+++ b/Study Plan/My study plan.docx
@@ -1,6 +1,6 @@
 
 <file path=word/document.xml><?xml version="1.0" encoding="utf-8"?>
-<w:document xmlns:wpc="http://schemas.microsoft.com/office/word/2010/wordprocessingCanvas" xmlns:cx="http://schemas.microsoft.com/office/drawing/2014/chartex" xmlns:cx1="http://schemas.microsoft.com/office/drawing/2015/9/8/chartex" xmlns:cx2="http://schemas.microsoft.com/office/drawing/2015/10/21/chartex" xmlns:cx3="http://schemas.microsoft.com/office/drawing/2016/5/9/chartex" xmlns:cx4="http://schemas.microsoft.com/office/drawing/2016/5/10/chartex" xmlns:cx5="http://schemas.microsoft.com/office/drawing/2016/5/11/chartex" xmlns:cx6="http://schemas.microsoft.com/office/drawing/2016/5/12/chartex" xmlns:cx7="http://schemas.microsoft.com/office/drawing/2016/5/13/chartex" xmlns:cx8="http://schemas.microsoft.com/office/drawing/2016/5/14/chartex" xmlns:mc="http://schemas.openxmlformats.org/markup-compatibility/2006" xmlns:aink="http://schemas.microsoft.com/office/drawing/2016/ink" xmlns:am3d="http://schemas.microsoft.com/office/drawing/2017/model3d" xmlns:o="urn:schemas-microsoft-com:office:office" xmlns:oel="http://schemas.microsoft.com/office/2019/extlst" xmlns:r="http://schemas.openxmlformats.org/officeDocument/2006/relationships" xmlns:m="http://schemas.openxmlformats.org/officeDocument/2006/math" xmlns:v="urn:schemas-microsoft-com:vml" xmlns:wp14="http://schemas.microsoft.com/office/word/2010/wordprocessingDrawing" xmlns:wp="http://schemas.openxmlformats.org/drawingml/2006/wordprocessingDrawing" xmlns:w10="urn:schemas-microsoft-com:office:word" xmlns:w="http://schemas.openxmlformats.org/wordprocessingml/2006/main" xmlns:w14="http://schemas.microsoft.com/office/word/2010/wordml" xmlns:w15="http://schemas.microsoft.com/office/word/2012/wordml" xmlns:w16cex="http://schemas.microsoft.com/office/word/2018/wordml/cex" xmlns:w16cid="http://schemas.microsoft.com/office/word/2016/wordml/cid" xmlns:w16="http://schemas.microsoft.com/office/word/2018/wordml" xmlns:w16sdtdh="http://schemas.microsoft.com/office/word/2020/wordml/sdtdatahash" xmlns:w16se="http://schemas.microsoft.com/office/word/2015/wordml/symex" xmlns:wpg="http://schemas.microsoft.com/office/word/2010/wordprocessingGroup" xmlns:wpi="http://schemas.microsoft.com/office/word/2010/wordprocessingInk" xmlns:wne="http://schemas.microsoft.com/office/word/2006/wordml" xmlns:wps="http://schemas.microsoft.com/office/word/2010/wordprocessingShape" mc:Ignorable="w14 w15 w16se w16cid w16 w16cex w16sdtdh wp14">
+<w:document xmlns:wpc="http://schemas.microsoft.com/office/word/2010/wordprocessingCanvas" xmlns:cx="http://schemas.microsoft.com/office/drawing/2014/chartex" xmlns:cx1="http://schemas.microsoft.com/office/drawing/2015/9/8/chartex" xmlns:cx2="http://schemas.microsoft.com/office/drawing/2015/10/21/chartex" xmlns:cx3="http://schemas.microsoft.com/office/drawing/2016/5/9/chartex" xmlns:cx4="http://schemas.microsoft.com/office/drawing/2016/5/10/chartex" xmlns:cx5="http://schemas.microsoft.com/office/drawing/2016/5/11/chartex" xmlns:cx6="http://schemas.microsoft.com/office/drawing/2016/5/12/chartex" xmlns:cx7="http://schemas.microsoft.com/office/drawing/2016/5/13/chartex" xmlns:cx8="http://schemas.microsoft.com/office/drawing/2016/5/14/chartex" xmlns:mc="http://schemas.openxmlformats.org/markup-compatibility/2006" xmlns:aink="http://schemas.microsoft.com/office/drawing/2016/ink" xmlns:am3d="http://schemas.microsoft.com/office/drawing/2017/model3d" xmlns:o="urn:schemas-microsoft-com:office:office" xmlns:oel="http://schemas.microsoft.com/office/2019/extlst" xmlns:r="http://schemas.openxmlformats.org/officeDocument/2006/relationships" xmlns:m="http://schemas.openxmlformats.org/officeDocument/2006/math" xmlns:v="urn:schemas-microsoft-com:vml" xmlns:wp14="http://schemas.microsoft.com/office/word/2010/wordprocessingDrawing" xmlns:wp="http://schemas.openxmlformats.org/drawingml/2006/wordprocessingDrawing" xmlns:w10="urn:schemas-microsoft-com:office:word" xmlns:w="http://schemas.openxmlformats.org/wordprocessingml/2006/main" xmlns:w14="http://schemas.microsoft.com/office/word/2010/wordml" xmlns:w15="http://schemas.microsoft.com/office/word/2012/wordml" xmlns:w16cex="http://schemas.microsoft.com/office/word/2018/wordml/cex" xmlns:w16cid="http://schemas.microsoft.com/office/word/2016/wordml/cid" xmlns:w16="http://schemas.microsoft.com/office/word/2018/wordml" xmlns:w16du="http://schemas.microsoft.com/office/word/2023/wordml/word16du" xmlns:w16sdtdh="http://schemas.microsoft.com/office/word/2020/wordml/sdtdatahash" xmlns:w16se="http://schemas.microsoft.com/office/word/2015/wordml/symex" xmlns:wpg="http://schemas.microsoft.com/office/word/2010/wordprocessingGroup" xmlns:wpi="http://schemas.microsoft.com/office/word/2010/wordprocessingInk" xmlns:wne="http://schemas.microsoft.com/office/word/2006/wordml" xmlns:wps="http://schemas.microsoft.com/office/word/2010/wordprocessingShape" mc:Ignorable="w14 w15 w16se w16cid w16 w16cex w16sdtdh w16du wp14">
   <w:body>
     <w:p>
       <w:pPr>
@@ -1365,12 +1365,14 @@
               <w:rPr>
                 <w:sz w:val="18"/>
                 <w:szCs w:val="18"/>
-              </w:rPr>
-            </w:pPr>
-            <w:r>
-              <w:rPr>
-                <w:sz w:val="18"/>
-                <w:szCs w:val="18"/>
+                <w:lang w:val="en-US"/>
+              </w:rPr>
+            </w:pPr>
+            <w:r>
+              <w:rPr>
+                <w:sz w:val="18"/>
+                <w:szCs w:val="18"/>
+                <w:lang w:val="en-US"/>
               </w:rPr>
               <w:t xml:space="preserve">Mobile </w:t>
             </w:r>
@@ -1378,6 +1380,7 @@
               <w:rPr>
                 <w:sz w:val="18"/>
                 <w:szCs w:val="18"/>
+                <w:lang w:val="en-US"/>
               </w:rPr>
               <w:t xml:space="preserve">Programming and Multimedia </w:t>
             </w:r>
@@ -1385,6 +1388,41 @@
               <w:rPr>
                 <w:sz w:val="18"/>
                 <w:szCs w:val="18"/>
+                <w:lang w:val="en-US"/>
+              </w:rPr>
+              <w:t>(</w:t>
+            </w:r>
+            <w:r>
+              <w:rPr>
+                <w:i/>
+                <w:color w:val="FF0000"/>
+                <w:sz w:val="18"/>
+                <w:szCs w:val="18"/>
+                <w:lang w:val="it-IT"/>
+              </w:rPr>
+              <w:t>homeworks</w:t>
+            </w:r>
+            <w:r>
+              <w:rPr>
+                <w:sz w:val="18"/>
+                <w:szCs w:val="18"/>
+                <w:lang w:val="en-US"/>
+              </w:rPr>
+              <w:t xml:space="preserve"> + oral</w:t>
+            </w:r>
+            <w:r>
+              <w:rPr>
+                <w:sz w:val="18"/>
+                <w:szCs w:val="18"/>
+                <w:lang w:val="en-US"/>
+              </w:rPr>
+              <w:t>e)</w:t>
+            </w:r>
+            <w:r>
+              <w:rPr>
+                <w:sz w:val="18"/>
+                <w:szCs w:val="18"/>
+                <w:lang w:val="en-US"/>
               </w:rPr>
               <w:t xml:space="preserve">– </w:t>
             </w:r>
@@ -1393,6 +1431,7 @@
                 <w:sz w:val="18"/>
                 <w:szCs w:val="18"/>
                 <w:highlight w:val="cyan"/>
+                <w:lang w:val="en-US"/>
               </w:rPr>
               <w:t>2 Sem/1 anno</w:t>
             </w:r>
@@ -1889,7 +1928,25 @@
                 <w:szCs w:val="18"/>
                 <w:lang w:val="en-US"/>
               </w:rPr>
-              <w:t xml:space="preserve">(scritto/progetto) </w:t>
+              <w:t>(scritto/</w:t>
+            </w:r>
+            <w:r>
+              <w:rPr>
+                <w:i/>
+                <w:color w:val="FF0000"/>
+                <w:sz w:val="18"/>
+                <w:szCs w:val="18"/>
+                <w:lang w:val="en-US"/>
+              </w:rPr>
+              <w:t>progetto</w:t>
+            </w:r>
+            <w:r>
+              <w:rPr>
+                <w:sz w:val="18"/>
+                <w:szCs w:val="18"/>
+                <w:lang w:val="en-US"/>
+              </w:rPr>
+              <w:t xml:space="preserve">) </w:t>
             </w:r>
             <w:r>
               <w:rPr>
@@ -2182,7 +2239,25 @@
                 <w:szCs w:val="18"/>
                 <w:lang w:val="it-IT"/>
               </w:rPr>
-              <w:t xml:space="preserve">(scritto + progetto) </w:t>
+              <w:t xml:space="preserve">(scritto + </w:t>
+            </w:r>
+            <w:r>
+              <w:rPr>
+                <w:i/>
+                <w:color w:val="FF0000"/>
+                <w:sz w:val="18"/>
+                <w:szCs w:val="18"/>
+                <w:lang w:val="en-US"/>
+              </w:rPr>
+              <w:t>progetto</w:t>
+            </w:r>
+            <w:r>
+              <w:rPr>
+                <w:sz w:val="18"/>
+                <w:szCs w:val="18"/>
+                <w:lang w:val="it-IT"/>
+              </w:rPr>
+              <w:t xml:space="preserve">) </w:t>
             </w:r>
             <w:r>
               <w:rPr>
@@ -2475,12 +2550,14 @@
               <w:rPr>
                 <w:sz w:val="18"/>
                 <w:szCs w:val="18"/>
-              </w:rPr>
-            </w:pPr>
-            <w:r>
-              <w:rPr>
-                <w:sz w:val="18"/>
-                <w:szCs w:val="18"/>
+                <w:lang w:val="en-US"/>
+              </w:rPr>
+            </w:pPr>
+            <w:r>
+              <w:rPr>
+                <w:sz w:val="18"/>
+                <w:szCs w:val="18"/>
+                <w:lang w:val="en-US"/>
               </w:rPr>
               <w:t xml:space="preserve">Functional </w:t>
             </w:r>
@@ -2488,13 +2565,39 @@
               <w:rPr>
                 <w:sz w:val="18"/>
                 <w:szCs w:val="18"/>
-              </w:rPr>
-              <w:t xml:space="preserve">Languages </w:t>
-            </w:r>
-            <w:r>
-              <w:rPr>
-                <w:sz w:val="18"/>
-                <w:szCs w:val="18"/>
+                <w:lang w:val="en-US"/>
+              </w:rPr>
+              <w:t>Languages</w:t>
+            </w:r>
+            <w:r>
+              <w:rPr>
+                <w:sz w:val="18"/>
+                <w:szCs w:val="18"/>
+                <w:lang w:val="en-US"/>
+              </w:rPr>
+              <w:t xml:space="preserve"> / Law and Data / Cyber-physic</w:t>
+            </w:r>
+            <w:r>
+              <w:rPr>
+                <w:sz w:val="18"/>
+                <w:szCs w:val="18"/>
+                <w:lang w:val="en-US"/>
+              </w:rPr>
+              <w:t>al systems for IOT Security</w:t>
+            </w:r>
+            <w:r>
+              <w:rPr>
+                <w:sz w:val="18"/>
+                <w:szCs w:val="18"/>
+                <w:lang w:val="en-US"/>
+              </w:rPr>
+              <w:t xml:space="preserve"> </w:t>
+            </w:r>
+            <w:r>
+              <w:rPr>
+                <w:sz w:val="18"/>
+                <w:szCs w:val="18"/>
+                <w:lang w:val="en-US"/>
               </w:rPr>
               <w:t xml:space="preserve">– </w:t>
             </w:r>
@@ -2503,6 +2606,7 @@
                 <w:sz w:val="18"/>
                 <w:szCs w:val="18"/>
                 <w:highlight w:val="lightGray"/>
+                <w:lang w:val="en-US"/>
               </w:rPr>
               <w:t>1 Sem/2 anno</w:t>
             </w:r>
@@ -2630,6 +2734,14 @@
                 <w:szCs w:val="18"/>
                 <w:lang w:val="en-US"/>
               </w:rPr>
+              <w:t>?</w:t>
+            </w:r>
+            <w:r>
+              <w:rPr>
+                <w:sz w:val="18"/>
+                <w:szCs w:val="18"/>
+                <w:lang w:val="en-US"/>
+              </w:rPr>
               <w:t>)</w:t>
             </w:r>
             <w:r>
@@ -2696,7 +2808,37 @@
         <w:rPr>
           <w:lang w:val="it-IT"/>
         </w:rPr>
-        <w:t>69 ore (a 19/03) da Tutor Inclusione (2 crediti)</w:t>
+        <w:t>100</w:t>
+      </w:r>
+      <w:r>
+        <w:rPr>
+          <w:lang w:val="it-IT"/>
+        </w:rPr>
+        <w:t xml:space="preserve"> ore (</w:t>
+      </w:r>
+      <w:r>
+        <w:rPr>
+          <w:lang w:val="it-IT"/>
+        </w:rPr>
+        <w:t>al 12/06</w:t>
+      </w:r>
+      <w:r>
+        <w:rPr>
+          <w:lang w:val="it-IT"/>
+        </w:rPr>
+        <w:t>) da Tutor Inclusione (</w:t>
+      </w:r>
+      <w:r>
+        <w:rPr>
+          <w:lang w:val="it-IT"/>
+        </w:rPr>
+        <w:t>4</w:t>
+      </w:r>
+      <w:r>
+        <w:rPr>
+          <w:lang w:val="it-IT"/>
+        </w:rPr>
+        <w:t xml:space="preserve"> crediti)</w:t>
       </w:r>
     </w:p>
     <w:p>
@@ -2714,7 +2856,13 @@
         <w:rPr>
           <w:lang w:val="it-IT"/>
         </w:rPr>
-        <w:t>50 ore da Tutor Didattico (2 crediti)</w:t>
+        <w:t>60</w:t>
+      </w:r>
+      <w:r>
+        <w:rPr>
+          <w:lang w:val="it-IT"/>
+        </w:rPr>
+        <w:t xml:space="preserve"> ore da Tutor Didattico (2 crediti)</w:t>
       </w:r>
     </w:p>
     <w:sectPr>
@@ -2728,7 +2876,7 @@
 </file>
 
 <file path=word/numbering.xml><?xml version="1.0" encoding="utf-8"?>
-<w:numbering xmlns:wpc="http://schemas.microsoft.com/office/word/2010/wordprocessingCanvas" xmlns:cx="http://schemas.microsoft.com/office/drawing/2014/chartex" xmlns:cx1="http://schemas.microsoft.com/office/drawing/2015/9/8/chartex" xmlns:cx2="http://schemas.microsoft.com/office/drawing/2015/10/21/chartex" xmlns:cx3="http://schemas.microsoft.com/office/drawing/2016/5/9/chartex" xmlns:cx4="http://schemas.microsoft.com/office/drawing/2016/5/10/chartex" xmlns:cx5="http://schemas.microsoft.com/office/drawing/2016/5/11/chartex" xmlns:cx6="http://schemas.microsoft.com/office/drawing/2016/5/12/chartex" xmlns:cx7="http://schemas.microsoft.com/office/drawing/2016/5/13/chartex" xmlns:cx8="http://schemas.microsoft.com/office/drawing/2016/5/14/chartex" xmlns:mc="http://schemas.openxmlformats.org/markup-compatibility/2006" xmlns:aink="http://schemas.microsoft.com/office/drawing/2016/ink" xmlns:am3d="http://schemas.microsoft.com/office/drawing/2017/model3d" xmlns:o="urn:schemas-microsoft-com:office:office" xmlns:oel="http://schemas.microsoft.com/office/2019/extlst" xmlns:r="http://schemas.openxmlformats.org/officeDocument/2006/relationships" xmlns:m="http://schemas.openxmlformats.org/officeDocument/2006/math" xmlns:v="urn:schemas-microsoft-com:vml" xmlns:wp14="http://schemas.microsoft.com/office/word/2010/wordprocessingDrawing" xmlns:wp="http://schemas.openxmlformats.org/drawingml/2006/wordprocessingDrawing" xmlns:w10="urn:schemas-microsoft-com:office:word" xmlns:w="http://schemas.openxmlformats.org/wordprocessingml/2006/main" xmlns:w14="http://schemas.microsoft.com/office/word/2010/wordml" xmlns:w15="http://schemas.microsoft.com/office/word/2012/wordml" xmlns:w16cex="http://schemas.microsoft.com/office/word/2018/wordml/cex" xmlns:w16cid="http://schemas.microsoft.com/office/word/2016/wordml/cid" xmlns:w16="http://schemas.microsoft.com/office/word/2018/wordml" xmlns:w16sdtdh="http://schemas.microsoft.com/office/word/2020/wordml/sdtdatahash" xmlns:w16se="http://schemas.microsoft.com/office/word/2015/wordml/symex" xmlns:wpg="http://schemas.microsoft.com/office/word/2010/wordprocessingGroup" xmlns:wpi="http://schemas.microsoft.com/office/word/2010/wordprocessingInk" xmlns:wne="http://schemas.microsoft.com/office/word/2006/wordml" xmlns:wps="http://schemas.microsoft.com/office/word/2010/wordprocessingShape" mc:Ignorable="w14 w15 w16se w16cid w16 w16cex w16sdtdh wp14">
+<w:numbering xmlns:wpc="http://schemas.microsoft.com/office/word/2010/wordprocessingCanvas" xmlns:cx="http://schemas.microsoft.com/office/drawing/2014/chartex" xmlns:cx1="http://schemas.microsoft.com/office/drawing/2015/9/8/chartex" xmlns:cx2="http://schemas.microsoft.com/office/drawing/2015/10/21/chartex" xmlns:cx3="http://schemas.microsoft.com/office/drawing/2016/5/9/chartex" xmlns:cx4="http://schemas.microsoft.com/office/drawing/2016/5/10/chartex" xmlns:cx5="http://schemas.microsoft.com/office/drawing/2016/5/11/chartex" xmlns:cx6="http://schemas.microsoft.com/office/drawing/2016/5/12/chartex" xmlns:cx7="http://schemas.microsoft.com/office/drawing/2016/5/13/chartex" xmlns:cx8="http://schemas.microsoft.com/office/drawing/2016/5/14/chartex" xmlns:mc="http://schemas.openxmlformats.org/markup-compatibility/2006" xmlns:aink="http://schemas.microsoft.com/office/drawing/2016/ink" xmlns:am3d="http://schemas.microsoft.com/office/drawing/2017/model3d" xmlns:o="urn:schemas-microsoft-com:office:office" xmlns:oel="http://schemas.microsoft.com/office/2019/extlst" xmlns:r="http://schemas.openxmlformats.org/officeDocument/2006/relationships" xmlns:m="http://schemas.openxmlformats.org/officeDocument/2006/math" xmlns:v="urn:schemas-microsoft-com:vml" xmlns:wp14="http://schemas.microsoft.com/office/word/2010/wordprocessingDrawing" xmlns:wp="http://schemas.openxmlformats.org/drawingml/2006/wordprocessingDrawing" xmlns:w10="urn:schemas-microsoft-com:office:word" xmlns:w="http://schemas.openxmlformats.org/wordprocessingml/2006/main" xmlns:w14="http://schemas.microsoft.com/office/word/2010/wordml" xmlns:w15="http://schemas.microsoft.com/office/word/2012/wordml" xmlns:w16cex="http://schemas.microsoft.com/office/word/2018/wordml/cex" xmlns:w16cid="http://schemas.microsoft.com/office/word/2016/wordml/cid" xmlns:w16="http://schemas.microsoft.com/office/word/2018/wordml" xmlns:w16du="http://schemas.microsoft.com/office/word/2023/wordml/word16du" xmlns:w16sdtdh="http://schemas.microsoft.com/office/word/2020/wordml/sdtdatahash" xmlns:w16se="http://schemas.microsoft.com/office/word/2015/wordml/symex" xmlns:wpg="http://schemas.microsoft.com/office/word/2010/wordprocessingGroup" xmlns:wpi="http://schemas.microsoft.com/office/word/2010/wordprocessingInk" xmlns:wne="http://schemas.microsoft.com/office/word/2006/wordml" xmlns:wps="http://schemas.microsoft.com/office/word/2010/wordprocessingShape" mc:Ignorable="w14 w15 w16se w16cid w16 w16cex w16sdtdh w16du wp14">
   <w:abstractNum w:abstractNumId="0" w15:restartNumberingAfterBreak="0">
     <w:nsid w:val="30957841"/>
     <w:multiLevelType w:val="multilevel"/>
@@ -3080,7 +3228,7 @@
 </file>
 
 <file path=word/styles.xml><?xml version="1.0" encoding="utf-8"?>
-<w:styles xmlns:mc="http://schemas.openxmlformats.org/markup-compatibility/2006" xmlns:r="http://schemas.openxmlformats.org/officeDocument/2006/relationships" xmlns:w="http://schemas.openxmlformats.org/wordprocessingml/2006/main" xmlns:w14="http://schemas.microsoft.com/office/word/2010/wordml" xmlns:w15="http://schemas.microsoft.com/office/word/2012/wordml" xmlns:w16cex="http://schemas.microsoft.com/office/word/2018/wordml/cex" xmlns:w16cid="http://schemas.microsoft.com/office/word/2016/wordml/cid" xmlns:w16="http://schemas.microsoft.com/office/word/2018/wordml" xmlns:w16sdtdh="http://schemas.microsoft.com/office/word/2020/wordml/sdtdatahash" xmlns:w16se="http://schemas.microsoft.com/office/word/2015/wordml/symex" mc:Ignorable="w14 w15 w16se w16cid w16 w16cex w16sdtdh">
+<w:styles xmlns:mc="http://schemas.openxmlformats.org/markup-compatibility/2006" xmlns:r="http://schemas.openxmlformats.org/officeDocument/2006/relationships" xmlns:w="http://schemas.openxmlformats.org/wordprocessingml/2006/main" xmlns:w14="http://schemas.microsoft.com/office/word/2010/wordml" xmlns:w15="http://schemas.microsoft.com/office/word/2012/wordml" xmlns:w16cex="http://schemas.microsoft.com/office/word/2018/wordml/cex" xmlns:w16cid="http://schemas.microsoft.com/office/word/2016/wordml/cid" xmlns:w16="http://schemas.microsoft.com/office/word/2018/wordml" xmlns:w16du="http://schemas.microsoft.com/office/word/2023/wordml/word16du" xmlns:w16sdtdh="http://schemas.microsoft.com/office/word/2020/wordml/sdtdatahash" xmlns:w16se="http://schemas.microsoft.com/office/word/2015/wordml/symex" mc:Ignorable="w14 w15 w16se w16cid w16 w16cex w16sdtdh w16du">
   <w:docDefaults>
     <w:rPrDefault>
       <w:rPr>

</xml_diff>

<commit_message>
Edits and Next MEGA Edits
</commit_message>
<xml_diff>
--- a/Study Plan/My study plan.docx
+++ b/Study Plan/My study plan.docx
@@ -246,21 +246,7 @@
         <w:rPr>
           <w:lang w:val="en-US"/>
         </w:rPr>
-        <w:t xml:space="preserve"> Any course from any </w:t>
-      </w:r>
-      <w:proofErr w:type="gramStart"/>
-      <w:r>
-        <w:rPr>
-          <w:lang w:val="en-US"/>
-        </w:rPr>
-        <w:t>Master Degree</w:t>
-      </w:r>
-      <w:proofErr w:type="gramEnd"/>
-      <w:r>
-        <w:rPr>
-          <w:lang w:val="en-US"/>
-        </w:rPr>
-        <w:t xml:space="preserve"> in the University of Padova. They should add up to 12 ETCS, typically 2 courses of 6 ETCS each, but you can do one of 12, two as 9+3. </w:t>
+        <w:t xml:space="preserve"> Any course from any Master Degree in the University of Padova. They should add up to 12 ETCS, typically 2 courses of 6 ETCS each, but you can do one of 12, two as 9+3. </w:t>
       </w:r>
       <w:r>
         <w:t>You can even do more (example: 6+9).</w:t>
@@ -363,21 +349,7 @@
         <w:rPr>
           <w:lang w:val="en-US"/>
         </w:rPr>
-        <w:t xml:space="preserve">The total amount of credits of the Computer Science </w:t>
-      </w:r>
-      <w:proofErr w:type="gramStart"/>
-      <w:r>
-        <w:rPr>
-          <w:lang w:val="en-US"/>
-        </w:rPr>
-        <w:t>Master Degree</w:t>
-      </w:r>
-      <w:proofErr w:type="gramEnd"/>
-      <w:r>
-        <w:rPr>
-          <w:lang w:val="en-US"/>
-        </w:rPr>
-        <w:t xml:space="preserve"> is 120 ETCS, with courses you will do 78 of them. </w:t>
+        <w:t xml:space="preserve">The total amount of credits of the Computer Science Master Degree is 120 ETCS, with courses you will do 78 of them. </w:t>
       </w:r>
       <w:r>
         <w:t>The remaining credits are:</w:t>
@@ -1920,6 +1892,64 @@
           <w:p>
             <w:pPr>
               <w:widowControl w:val="0"/>
+              <w:spacing w:line="240" w:lineRule="auto"/>
+              <w:rPr>
+                <w:sz w:val="18"/>
+                <w:szCs w:val="18"/>
+                <w:lang w:val="en-US"/>
+              </w:rPr>
+            </w:pPr>
+            <w:r>
+              <w:rPr>
+                <w:sz w:val="18"/>
+                <w:szCs w:val="18"/>
+                <w:lang w:val="en-US"/>
+              </w:rPr>
+              <w:t>IT Service Management (scritt</w:t>
+            </w:r>
+            <w:r>
+              <w:rPr>
+                <w:sz w:val="18"/>
+                <w:szCs w:val="18"/>
+                <w:lang w:val="en-US"/>
+              </w:rPr>
+              <w:t xml:space="preserve">o + </w:t>
+            </w:r>
+            <w:r>
+              <w:rPr>
+                <w:sz w:val="18"/>
+                <w:szCs w:val="18"/>
+                <w:lang w:val="en-US"/>
+              </w:rPr>
+              <w:t xml:space="preserve">progetto) – </w:t>
+            </w:r>
+            <w:r>
+              <w:rPr>
+                <w:sz w:val="18"/>
+                <w:szCs w:val="18"/>
+                <w:highlight w:val="cyan"/>
+                <w:lang w:val="en-US"/>
+              </w:rPr>
+              <w:t>2 Sem/1 anno</w:t>
+            </w:r>
+          </w:p>
+        </w:tc>
+      </w:tr>
+      <w:tr>
+        <w:tc>
+          <w:tcPr>
+            <w:tcW w:w="495" w:type="dxa"/>
+            <w:shd w:val="clear" w:color="auto" w:fill="auto"/>
+            <w:tcMar>
+              <w:top w:w="100" w:type="dxa"/>
+              <w:left w:w="100" w:type="dxa"/>
+              <w:bottom w:w="100" w:type="dxa"/>
+              <w:right w:w="100" w:type="dxa"/>
+            </w:tcMar>
+          </w:tcPr>
+          <w:p>
+            <w:pPr>
+              <w:widowControl w:val="0"/>
               <w:pBdr>
                 <w:top w:val="nil"/>
                 <w:left w:val="nil"/>
@@ -1931,76 +1961,21 @@
               <w:rPr>
                 <w:sz w:val="18"/>
                 <w:szCs w:val="18"/>
-                <w:lang w:val="en-US"/>
-              </w:rPr>
-            </w:pPr>
-            <w:r>
-              <w:rPr>
-                <w:sz w:val="18"/>
-                <w:szCs w:val="18"/>
-                <w:lang w:val="en-US"/>
-              </w:rPr>
-              <w:t xml:space="preserve">Security </w:t>
-            </w:r>
-            <w:r>
-              <w:rPr>
-                <w:sz w:val="18"/>
-                <w:szCs w:val="18"/>
-                <w:lang w:val="en-US"/>
-              </w:rPr>
-              <w:t xml:space="preserve">and Risk: Management and Certifications </w:t>
-            </w:r>
-            <w:r>
-              <w:rPr>
-                <w:sz w:val="18"/>
-                <w:szCs w:val="18"/>
-                <w:lang w:val="en-US"/>
-              </w:rPr>
-              <w:t>(scritto/</w:t>
-            </w:r>
-            <w:r>
-              <w:rPr>
-                <w:i/>
-                <w:color w:val="FF0000"/>
-                <w:sz w:val="18"/>
-                <w:szCs w:val="18"/>
-                <w:lang w:val="en-US"/>
-              </w:rPr>
-              <w:t>progetto</w:t>
-            </w:r>
-            <w:r>
-              <w:rPr>
-                <w:sz w:val="18"/>
-                <w:szCs w:val="18"/>
-                <w:lang w:val="en-US"/>
-              </w:rPr>
-              <w:t xml:space="preserve">) </w:t>
-            </w:r>
-            <w:r>
-              <w:rPr>
-                <w:sz w:val="18"/>
-                <w:szCs w:val="18"/>
-                <w:lang w:val="en-US"/>
-              </w:rPr>
-              <w:t xml:space="preserve">- </w:t>
-            </w:r>
-            <w:r>
-              <w:rPr>
-                <w:sz w:val="18"/>
-                <w:szCs w:val="18"/>
-                <w:highlight w:val="cyan"/>
-                <w:lang w:val="en-US"/>
-              </w:rPr>
-              <w:t>2 Sem/1 anno</w:t>
-            </w:r>
-          </w:p>
-        </w:tc>
-      </w:tr>
-      <w:tr>
-        <w:tc>
-          <w:tcPr>
-            <w:tcW w:w="495" w:type="dxa"/>
-            <w:shd w:val="clear" w:color="auto" w:fill="auto"/>
+              </w:rPr>
+            </w:pPr>
+            <w:r>
+              <w:rPr>
+                <w:sz w:val="18"/>
+                <w:szCs w:val="18"/>
+              </w:rPr>
+              <w:t>9</w:t>
+            </w:r>
+          </w:p>
+        </w:tc>
+        <w:tc>
+          <w:tcPr>
+            <w:tcW w:w="1470" w:type="dxa"/>
+            <w:shd w:val="clear" w:color="auto" w:fill="F4CCCC"/>
             <w:tcMar>
               <w:top w:w="100" w:type="dxa"/>
               <w:left w:w="100" w:type="dxa"/>
@@ -2020,23 +1995,25 @@
               </w:pBdr>
               <w:spacing w:line="240" w:lineRule="auto"/>
               <w:rPr>
-                <w:sz w:val="18"/>
-                <w:szCs w:val="18"/>
-              </w:rPr>
-            </w:pPr>
-            <w:r>
-              <w:rPr>
-                <w:sz w:val="18"/>
-                <w:szCs w:val="18"/>
-              </w:rPr>
-              <w:t>9</w:t>
-            </w:r>
-          </w:p>
-        </w:tc>
-        <w:tc>
-          <w:tcPr>
-            <w:tcW w:w="1470" w:type="dxa"/>
-            <w:shd w:val="clear" w:color="auto" w:fill="F4CCCC"/>
+                <w:i/>
+                <w:sz w:val="18"/>
+                <w:szCs w:val="18"/>
+              </w:rPr>
+            </w:pPr>
+            <w:r>
+              <w:rPr>
+                <w:i/>
+                <w:sz w:val="18"/>
+                <w:szCs w:val="18"/>
+              </w:rPr>
+              <w:t>CS</w:t>
+            </w:r>
+          </w:p>
+        </w:tc>
+        <w:tc>
+          <w:tcPr>
+            <w:tcW w:w="7035" w:type="dxa"/>
+            <w:shd w:val="clear" w:color="auto" w:fill="auto"/>
             <w:tcMar>
               <w:top w:w="100" w:type="dxa"/>
               <w:left w:w="100" w:type="dxa"/>
@@ -2056,24 +2033,58 @@
               </w:pBdr>
               <w:spacing w:line="240" w:lineRule="auto"/>
               <w:rPr>
-                <w:i/>
-                <w:sz w:val="18"/>
-                <w:szCs w:val="18"/>
-              </w:rPr>
-            </w:pPr>
-            <w:r>
-              <w:rPr>
-                <w:i/>
-                <w:sz w:val="18"/>
-                <w:szCs w:val="18"/>
-              </w:rPr>
-              <w:t>CS</w:t>
-            </w:r>
-          </w:p>
-        </w:tc>
-        <w:tc>
-          <w:tcPr>
-            <w:tcW w:w="7035" w:type="dxa"/>
+                <w:sz w:val="18"/>
+                <w:szCs w:val="18"/>
+                <w:lang w:val="it-IT"/>
+              </w:rPr>
+            </w:pPr>
+            <w:r>
+              <w:rPr>
+                <w:i/>
+                <w:color w:val="FF0000"/>
+                <w:sz w:val="18"/>
+                <w:szCs w:val="18"/>
+                <w:lang w:val="it-IT"/>
+              </w:rPr>
+              <w:t xml:space="preserve">Mobile </w:t>
+            </w:r>
+            <w:r>
+              <w:rPr>
+                <w:i/>
+                <w:color w:val="FF0000"/>
+                <w:sz w:val="18"/>
+                <w:szCs w:val="18"/>
+                <w:lang w:val="it-IT"/>
+              </w:rPr>
+              <w:t>S</w:t>
+            </w:r>
+            <w:r>
+              <w:rPr>
+                <w:i/>
+                <w:color w:val="FF0000"/>
+                <w:sz w:val="18"/>
+                <w:szCs w:val="18"/>
+                <w:lang w:val="it-IT"/>
+              </w:rPr>
+              <w:t>ecurity – 1 Sem/1 anno</w:t>
+            </w:r>
+            <w:r>
+              <w:rPr>
+                <w:i/>
+                <w:color w:val="FF0000"/>
+                <w:sz w:val="18"/>
+                <w:szCs w:val="18"/>
+                <w:lang w:val="it-IT"/>
+              </w:rPr>
+              <w:t xml:space="preserve"> (FATTO)</w:t>
+            </w:r>
+          </w:p>
+        </w:tc>
+      </w:tr>
+      <w:tr>
+        <w:tc>
+          <w:tcPr>
+            <w:tcW w:w="495" w:type="dxa"/>
             <w:shd w:val="clear" w:color="auto" w:fill="auto"/>
             <w:tcMar>
               <w:top w:w="100" w:type="dxa"/>
@@ -2096,57 +2107,21 @@
               <w:rPr>
                 <w:sz w:val="18"/>
                 <w:szCs w:val="18"/>
-                <w:lang w:val="it-IT"/>
-              </w:rPr>
-            </w:pPr>
-            <w:r>
-              <w:rPr>
-                <w:i/>
-                <w:color w:val="FF0000"/>
-                <w:sz w:val="18"/>
-                <w:szCs w:val="18"/>
-                <w:lang w:val="it-IT"/>
-              </w:rPr>
-              <w:t xml:space="preserve">Mobile </w:t>
-            </w:r>
-            <w:r>
-              <w:rPr>
-                <w:i/>
-                <w:color w:val="FF0000"/>
-                <w:sz w:val="18"/>
-                <w:szCs w:val="18"/>
-                <w:lang w:val="it-IT"/>
-              </w:rPr>
-              <w:t>S</w:t>
-            </w:r>
-            <w:r>
-              <w:rPr>
-                <w:i/>
-                <w:color w:val="FF0000"/>
-                <w:sz w:val="18"/>
-                <w:szCs w:val="18"/>
-                <w:lang w:val="it-IT"/>
-              </w:rPr>
-              <w:t>ecurity – 1 Sem/1 anno</w:t>
-            </w:r>
-            <w:r>
-              <w:rPr>
-                <w:i/>
-                <w:color w:val="FF0000"/>
-                <w:sz w:val="18"/>
-                <w:szCs w:val="18"/>
-                <w:lang w:val="it-IT"/>
-              </w:rPr>
-              <w:t xml:space="preserve"> (FATTO)</w:t>
-            </w:r>
-          </w:p>
-        </w:tc>
-      </w:tr>
-      <w:tr>
-        <w:tc>
-          <w:tcPr>
-            <w:tcW w:w="495" w:type="dxa"/>
-            <w:shd w:val="clear" w:color="auto" w:fill="auto"/>
+              </w:rPr>
+            </w:pPr>
+            <w:r>
+              <w:rPr>
+                <w:sz w:val="18"/>
+                <w:szCs w:val="18"/>
+              </w:rPr>
+              <w:t>10</w:t>
+            </w:r>
+          </w:p>
+        </w:tc>
+        <w:tc>
+          <w:tcPr>
+            <w:tcW w:w="1470" w:type="dxa"/>
+            <w:shd w:val="clear" w:color="auto" w:fill="F4CCCC"/>
             <w:tcMar>
               <w:top w:w="100" w:type="dxa"/>
               <w:left w:w="100" w:type="dxa"/>
@@ -2166,23 +2141,25 @@
               </w:pBdr>
               <w:spacing w:line="240" w:lineRule="auto"/>
               <w:rPr>
-                <w:sz w:val="18"/>
-                <w:szCs w:val="18"/>
-              </w:rPr>
-            </w:pPr>
-            <w:r>
-              <w:rPr>
-                <w:sz w:val="18"/>
-                <w:szCs w:val="18"/>
-              </w:rPr>
-              <w:t>10</w:t>
-            </w:r>
-          </w:p>
-        </w:tc>
-        <w:tc>
-          <w:tcPr>
-            <w:tcW w:w="1470" w:type="dxa"/>
-            <w:shd w:val="clear" w:color="auto" w:fill="F4CCCC"/>
+                <w:i/>
+                <w:sz w:val="18"/>
+                <w:szCs w:val="18"/>
+              </w:rPr>
+            </w:pPr>
+            <w:r>
+              <w:rPr>
+                <w:i/>
+                <w:sz w:val="18"/>
+                <w:szCs w:val="18"/>
+              </w:rPr>
+              <w:t>CS</w:t>
+            </w:r>
+          </w:p>
+        </w:tc>
+        <w:tc>
+          <w:tcPr>
+            <w:tcW w:w="7035" w:type="dxa"/>
+            <w:shd w:val="clear" w:color="auto" w:fill="auto"/>
             <w:tcMar>
               <w:top w:w="100" w:type="dxa"/>
               <w:left w:w="100" w:type="dxa"/>
@@ -2202,24 +2179,75 @@
               </w:pBdr>
               <w:spacing w:line="240" w:lineRule="auto"/>
               <w:rPr>
-                <w:i/>
-                <w:sz w:val="18"/>
-                <w:szCs w:val="18"/>
-              </w:rPr>
-            </w:pPr>
-            <w:r>
-              <w:rPr>
-                <w:i/>
-                <w:sz w:val="18"/>
-                <w:szCs w:val="18"/>
-              </w:rPr>
-              <w:t>CS</w:t>
-            </w:r>
-          </w:p>
-        </w:tc>
-        <w:tc>
-          <w:tcPr>
-            <w:tcW w:w="7035" w:type="dxa"/>
+                <w:sz w:val="18"/>
+                <w:szCs w:val="18"/>
+                <w:lang w:val="it-IT"/>
+              </w:rPr>
+            </w:pPr>
+            <w:r>
+              <w:rPr>
+                <w:sz w:val="18"/>
+                <w:szCs w:val="18"/>
+                <w:lang w:val="it-IT"/>
+              </w:rPr>
+              <w:t>Startup in ICT</w:t>
+            </w:r>
+            <w:r>
+              <w:rPr>
+                <w:sz w:val="18"/>
+                <w:szCs w:val="18"/>
+                <w:lang w:val="it-IT"/>
+              </w:rPr>
+              <w:t xml:space="preserve"> </w:t>
+            </w:r>
+            <w:r>
+              <w:rPr>
+                <w:sz w:val="18"/>
+                <w:szCs w:val="18"/>
+                <w:lang w:val="it-IT"/>
+              </w:rPr>
+              <w:t xml:space="preserve">(scritto + </w:t>
+            </w:r>
+            <w:r>
+              <w:rPr>
+                <w:sz w:val="18"/>
+                <w:szCs w:val="18"/>
+                <w:lang w:val="it-IT"/>
+              </w:rPr>
+              <w:t>progetto</w:t>
+            </w:r>
+            <w:r>
+              <w:rPr>
+                <w:sz w:val="18"/>
+                <w:szCs w:val="18"/>
+                <w:lang w:val="it-IT"/>
+              </w:rPr>
+              <w:t xml:space="preserve">) </w:t>
+            </w:r>
+            <w:r>
+              <w:rPr>
+                <w:sz w:val="18"/>
+                <w:szCs w:val="18"/>
+                <w:lang w:val="it-IT"/>
+              </w:rPr>
+              <w:t xml:space="preserve">– </w:t>
+            </w:r>
+            <w:r>
+              <w:rPr>
+                <w:sz w:val="18"/>
+                <w:szCs w:val="18"/>
+                <w:highlight w:val="cyan"/>
+                <w:lang w:val="it-IT"/>
+              </w:rPr>
+              <w:t>2 Sem/1 anno</w:t>
+            </w:r>
+          </w:p>
+        </w:tc>
+      </w:tr>
+      <w:tr>
+        <w:tc>
+          <w:tcPr>
+            <w:tcW w:w="495" w:type="dxa"/>
             <w:shd w:val="clear" w:color="auto" w:fill="auto"/>
             <w:tcMar>
               <w:top w:w="100" w:type="dxa"/>
@@ -2242,74 +2270,21 @@
               <w:rPr>
                 <w:sz w:val="18"/>
                 <w:szCs w:val="18"/>
-                <w:lang w:val="it-IT"/>
-              </w:rPr>
-            </w:pPr>
-            <w:r>
-              <w:rPr>
-                <w:sz w:val="18"/>
-                <w:szCs w:val="18"/>
-                <w:lang w:val="it-IT"/>
-              </w:rPr>
-              <w:t>Startup in ICT</w:t>
-            </w:r>
-            <w:r>
-              <w:rPr>
-                <w:sz w:val="18"/>
-                <w:szCs w:val="18"/>
-                <w:lang w:val="it-IT"/>
-              </w:rPr>
-              <w:t xml:space="preserve"> </w:t>
-            </w:r>
-            <w:r>
-              <w:rPr>
-                <w:sz w:val="18"/>
-                <w:szCs w:val="18"/>
-                <w:lang w:val="it-IT"/>
-              </w:rPr>
-              <w:t xml:space="preserve">(scritto + </w:t>
-            </w:r>
-            <w:r>
-              <w:rPr>
-                <w:sz w:val="18"/>
-                <w:szCs w:val="18"/>
-                <w:lang w:val="it-IT"/>
-              </w:rPr>
-              <w:t>progetto</w:t>
-            </w:r>
-            <w:r>
-              <w:rPr>
-                <w:sz w:val="18"/>
-                <w:szCs w:val="18"/>
-                <w:lang w:val="it-IT"/>
-              </w:rPr>
-              <w:t xml:space="preserve">) </w:t>
-            </w:r>
-            <w:r>
-              <w:rPr>
-                <w:sz w:val="18"/>
-                <w:szCs w:val="18"/>
-                <w:lang w:val="it-IT"/>
-              </w:rPr>
-              <w:t xml:space="preserve">– </w:t>
-            </w:r>
-            <w:r>
-              <w:rPr>
-                <w:sz w:val="18"/>
-                <w:szCs w:val="18"/>
-                <w:highlight w:val="cyan"/>
-                <w:lang w:val="it-IT"/>
-              </w:rPr>
-              <w:t>2 Sem/1 anno</w:t>
-            </w:r>
-          </w:p>
-        </w:tc>
-      </w:tr>
-      <w:tr>
-        <w:tc>
-          <w:tcPr>
-            <w:tcW w:w="495" w:type="dxa"/>
-            <w:shd w:val="clear" w:color="auto" w:fill="auto"/>
+              </w:rPr>
+            </w:pPr>
+            <w:r>
+              <w:rPr>
+                <w:sz w:val="18"/>
+                <w:szCs w:val="18"/>
+              </w:rPr>
+              <w:t>11</w:t>
+            </w:r>
+          </w:p>
+        </w:tc>
+        <w:tc>
+          <w:tcPr>
+            <w:tcW w:w="1470" w:type="dxa"/>
+            <w:shd w:val="clear" w:color="auto" w:fill="D9EAD3"/>
             <w:tcMar>
               <w:top w:w="100" w:type="dxa"/>
               <w:left w:w="100" w:type="dxa"/>
@@ -2329,23 +2304,25 @@
               </w:pBdr>
               <w:spacing w:line="240" w:lineRule="auto"/>
               <w:rPr>
-                <w:sz w:val="18"/>
-                <w:szCs w:val="18"/>
-              </w:rPr>
-            </w:pPr>
-            <w:r>
-              <w:rPr>
-                <w:sz w:val="18"/>
-                <w:szCs w:val="18"/>
-              </w:rPr>
-              <w:t>11</w:t>
-            </w:r>
-          </w:p>
-        </w:tc>
-        <w:tc>
-          <w:tcPr>
-            <w:tcW w:w="1470" w:type="dxa"/>
-            <w:shd w:val="clear" w:color="auto" w:fill="D9EAD3"/>
+                <w:i/>
+                <w:sz w:val="18"/>
+                <w:szCs w:val="18"/>
+              </w:rPr>
+            </w:pPr>
+            <w:r>
+              <w:rPr>
+                <w:i/>
+                <w:sz w:val="18"/>
+                <w:szCs w:val="18"/>
+              </w:rPr>
+              <w:t>Other elective</w:t>
+            </w:r>
+          </w:p>
+        </w:tc>
+        <w:tc>
+          <w:tcPr>
+            <w:tcW w:w="7035" w:type="dxa"/>
+            <w:shd w:val="clear" w:color="auto" w:fill="auto"/>
             <w:tcMar>
               <w:top w:w="100" w:type="dxa"/>
               <w:left w:w="100" w:type="dxa"/>
@@ -2365,24 +2342,91 @@
               </w:pBdr>
               <w:spacing w:line="240" w:lineRule="auto"/>
               <w:rPr>
-                <w:i/>
-                <w:sz w:val="18"/>
-                <w:szCs w:val="18"/>
-              </w:rPr>
-            </w:pPr>
-            <w:r>
-              <w:rPr>
-                <w:i/>
-                <w:sz w:val="18"/>
-                <w:szCs w:val="18"/>
-              </w:rPr>
-              <w:t>Other elective</w:t>
-            </w:r>
-          </w:p>
-        </w:tc>
-        <w:tc>
-          <w:tcPr>
-            <w:tcW w:w="7035" w:type="dxa"/>
+                <w:sz w:val="18"/>
+                <w:szCs w:val="18"/>
+                <w:lang w:val="en-US"/>
+              </w:rPr>
+            </w:pPr>
+            <w:r>
+              <w:rPr>
+                <w:sz w:val="18"/>
+                <w:szCs w:val="18"/>
+                <w:lang w:val="en-US"/>
+              </w:rPr>
+              <w:t xml:space="preserve">Methods </w:t>
+            </w:r>
+            <w:r>
+              <w:rPr>
+                <w:sz w:val="18"/>
+                <w:szCs w:val="18"/>
+                <w:lang w:val="en-US"/>
+              </w:rPr>
+              <w:t>a</w:t>
+            </w:r>
+            <w:r>
+              <w:rPr>
+                <w:sz w:val="18"/>
+                <w:szCs w:val="18"/>
+                <w:lang w:val="en-US"/>
+              </w:rPr>
+              <w:t xml:space="preserve">nd Models </w:t>
+            </w:r>
+            <w:r>
+              <w:rPr>
+                <w:sz w:val="18"/>
+                <w:szCs w:val="18"/>
+                <w:lang w:val="en-US"/>
+              </w:rPr>
+              <w:t>f</w:t>
+            </w:r>
+            <w:r>
+              <w:rPr>
+                <w:sz w:val="18"/>
+                <w:szCs w:val="18"/>
+                <w:lang w:val="en-US"/>
+              </w:rPr>
+              <w:t>or C</w:t>
+            </w:r>
+            <w:r>
+              <w:rPr>
+                <w:sz w:val="18"/>
+                <w:szCs w:val="18"/>
+                <w:lang w:val="en-US"/>
+              </w:rPr>
+              <w:t xml:space="preserve">ombinatorial Optimization </w:t>
+            </w:r>
+            <w:r>
+              <w:rPr>
+                <w:sz w:val="18"/>
+                <w:szCs w:val="18"/>
+                <w:lang w:val="en-US"/>
+              </w:rPr>
+              <w:t>(orale + progetti)</w:t>
+            </w:r>
+            <w:r>
+              <w:rPr>
+                <w:sz w:val="18"/>
+                <w:szCs w:val="18"/>
+                <w:lang w:val="en-US"/>
+              </w:rPr>
+              <w:t xml:space="preserve">– </w:t>
+            </w:r>
+            <w:r>
+              <w:rPr>
+                <w:sz w:val="18"/>
+                <w:szCs w:val="18"/>
+                <w:highlight w:val="lightGray"/>
+                <w:lang w:val="en-US"/>
+              </w:rPr>
+              <w:t>1 Sem/2 anno</w:t>
+            </w:r>
+          </w:p>
+        </w:tc>
+      </w:tr>
+      <w:tr>
+        <w:tc>
+          <w:tcPr>
+            <w:tcW w:w="495" w:type="dxa"/>
             <w:shd w:val="clear" w:color="auto" w:fill="auto"/>
             <w:tcMar>
               <w:top w:w="100" w:type="dxa"/>
@@ -2405,82 +2449,21 @@
               <w:rPr>
                 <w:sz w:val="18"/>
                 <w:szCs w:val="18"/>
-                <w:lang w:val="en-US"/>
-              </w:rPr>
-            </w:pPr>
-            <w:r>
-              <w:rPr>
-                <w:sz w:val="18"/>
-                <w:szCs w:val="18"/>
-                <w:lang w:val="en-US"/>
-              </w:rPr>
-              <w:t xml:space="preserve">Methods </w:t>
-            </w:r>
-            <w:r>
-              <w:rPr>
-                <w:sz w:val="18"/>
-                <w:szCs w:val="18"/>
-                <w:lang w:val="en-US"/>
-              </w:rPr>
-              <w:t>a</w:t>
-            </w:r>
-            <w:r>
-              <w:rPr>
-                <w:sz w:val="18"/>
-                <w:szCs w:val="18"/>
-                <w:lang w:val="en-US"/>
-              </w:rPr>
-              <w:t xml:space="preserve">nd Models </w:t>
-            </w:r>
-            <w:r>
-              <w:rPr>
-                <w:sz w:val="18"/>
-                <w:szCs w:val="18"/>
-                <w:lang w:val="en-US"/>
-              </w:rPr>
-              <w:t>f</w:t>
-            </w:r>
-            <w:r>
-              <w:rPr>
-                <w:sz w:val="18"/>
-                <w:szCs w:val="18"/>
-                <w:lang w:val="en-US"/>
-              </w:rPr>
-              <w:t>or C</w:t>
-            </w:r>
-            <w:r>
-              <w:rPr>
-                <w:sz w:val="18"/>
-                <w:szCs w:val="18"/>
-                <w:lang w:val="en-US"/>
-              </w:rPr>
-              <w:t xml:space="preserve">ombinatorial Optimization </w:t>
-            </w:r>
-            <w:r>
-              <w:rPr>
-                <w:sz w:val="18"/>
-                <w:szCs w:val="18"/>
-                <w:lang w:val="en-US"/>
-              </w:rPr>
-              <w:t xml:space="preserve">– </w:t>
-            </w:r>
-            <w:r>
-              <w:rPr>
-                <w:sz w:val="18"/>
-                <w:szCs w:val="18"/>
-                <w:highlight w:val="lightGray"/>
-                <w:lang w:val="en-US"/>
-              </w:rPr>
-              <w:t>1 Sem/2 anno</w:t>
-            </w:r>
-          </w:p>
-        </w:tc>
-      </w:tr>
-      <w:tr>
-        <w:tc>
-          <w:tcPr>
-            <w:tcW w:w="495" w:type="dxa"/>
-            <w:shd w:val="clear" w:color="auto" w:fill="auto"/>
+              </w:rPr>
+            </w:pPr>
+            <w:r>
+              <w:rPr>
+                <w:sz w:val="18"/>
+                <w:szCs w:val="18"/>
+              </w:rPr>
+              <w:t>12</w:t>
+            </w:r>
+          </w:p>
+        </w:tc>
+        <w:tc>
+          <w:tcPr>
+            <w:tcW w:w="1470" w:type="dxa"/>
+            <w:shd w:val="clear" w:color="auto" w:fill="FFDDF9"/>
             <w:tcMar>
               <w:top w:w="100" w:type="dxa"/>
               <w:left w:w="100" w:type="dxa"/>
@@ -2500,23 +2483,25 @@
               </w:pBdr>
               <w:spacing w:line="240" w:lineRule="auto"/>
               <w:rPr>
-                <w:sz w:val="18"/>
-                <w:szCs w:val="18"/>
-              </w:rPr>
-            </w:pPr>
-            <w:r>
-              <w:rPr>
-                <w:sz w:val="18"/>
-                <w:szCs w:val="18"/>
-              </w:rPr>
-              <w:t>12</w:t>
-            </w:r>
-          </w:p>
-        </w:tc>
-        <w:tc>
-          <w:tcPr>
-            <w:tcW w:w="1470" w:type="dxa"/>
-            <w:shd w:val="clear" w:color="auto" w:fill="FFDDF9"/>
+                <w:i/>
+                <w:sz w:val="18"/>
+                <w:szCs w:val="18"/>
+              </w:rPr>
+            </w:pPr>
+            <w:r>
+              <w:rPr>
+                <w:i/>
+                <w:sz w:val="18"/>
+                <w:szCs w:val="18"/>
+              </w:rPr>
+              <w:t>Free choice</w:t>
+            </w:r>
+          </w:p>
+        </w:tc>
+        <w:tc>
+          <w:tcPr>
+            <w:tcW w:w="7035" w:type="dxa"/>
+            <w:shd w:val="clear" w:color="auto" w:fill="auto"/>
             <w:tcMar>
               <w:top w:w="100" w:type="dxa"/>
               <w:left w:w="100" w:type="dxa"/>
@@ -2536,24 +2521,62 @@
               </w:pBdr>
               <w:spacing w:line="240" w:lineRule="auto"/>
               <w:rPr>
-                <w:i/>
-                <w:sz w:val="18"/>
-                <w:szCs w:val="18"/>
-              </w:rPr>
-            </w:pPr>
-            <w:r>
-              <w:rPr>
-                <w:i/>
-                <w:sz w:val="18"/>
-                <w:szCs w:val="18"/>
-              </w:rPr>
-              <w:t>Free choice</w:t>
-            </w:r>
-          </w:p>
-        </w:tc>
-        <w:tc>
-          <w:tcPr>
-            <w:tcW w:w="7035" w:type="dxa"/>
+                <w:sz w:val="18"/>
+                <w:szCs w:val="18"/>
+                <w:lang w:val="en-US"/>
+              </w:rPr>
+            </w:pPr>
+            <w:r>
+              <w:rPr>
+                <w:sz w:val="18"/>
+                <w:szCs w:val="18"/>
+                <w:lang w:val="en-US"/>
+              </w:rPr>
+              <w:t xml:space="preserve">Law and Data </w:t>
+            </w:r>
+            <w:r>
+              <w:rPr>
+                <w:sz w:val="18"/>
+                <w:szCs w:val="18"/>
+                <w:lang w:val="en-US"/>
+              </w:rPr>
+              <w:t xml:space="preserve">(scritto) </w:t>
+            </w:r>
+            <w:r>
+              <w:rPr>
+                <w:sz w:val="18"/>
+                <w:szCs w:val="18"/>
+                <w:lang w:val="en-US"/>
+              </w:rPr>
+              <w:t xml:space="preserve">- </w:t>
+            </w:r>
+            <w:r>
+              <w:rPr>
+                <w:sz w:val="18"/>
+                <w:szCs w:val="18"/>
+                <w:lang w:val="en-US"/>
+              </w:rPr>
+              <w:t xml:space="preserve"> </w:t>
+            </w:r>
+            <w:r>
+              <w:rPr>
+                <w:sz w:val="18"/>
+                <w:szCs w:val="18"/>
+                <w:highlight w:val="cyan"/>
+                <w:lang w:val="en-US"/>
+              </w:rPr>
+              <w:t>2 Sem/1 anno</w:t>
+            </w:r>
+          </w:p>
+        </w:tc>
+      </w:tr>
+      <w:tr>
+        <w:trPr>
+          <w:trHeight w:val="134"/>
+        </w:trPr>
+        <w:tc>
+          <w:tcPr>
+            <w:tcW w:w="495" w:type="dxa"/>
             <w:shd w:val="clear" w:color="auto" w:fill="auto"/>
             <w:tcMar>
               <w:top w:w="100" w:type="dxa"/>
@@ -2576,45 +2599,21 @@
               <w:rPr>
                 <w:sz w:val="18"/>
                 <w:szCs w:val="18"/>
-                <w:lang w:val="en-US"/>
-              </w:rPr>
-            </w:pPr>
-            <w:r>
-              <w:rPr>
-                <w:sz w:val="18"/>
-                <w:szCs w:val="18"/>
-                <w:lang w:val="en-US"/>
-              </w:rPr>
-              <w:t xml:space="preserve">Law and Data - </w:t>
-            </w:r>
-            <w:r>
-              <w:rPr>
-                <w:sz w:val="18"/>
-                <w:szCs w:val="18"/>
-                <w:lang w:val="en-US"/>
-              </w:rPr>
-              <w:t xml:space="preserve"> </w:t>
-            </w:r>
-            <w:r>
-              <w:rPr>
-                <w:sz w:val="18"/>
-                <w:szCs w:val="18"/>
-                <w:highlight w:val="cyan"/>
-                <w:lang w:val="en-US"/>
-              </w:rPr>
-              <w:t>2 Sem/1 anno</w:t>
-            </w:r>
-          </w:p>
-        </w:tc>
-      </w:tr>
-      <w:tr>
-        <w:trPr>
-          <w:trHeight w:val="134"/>
-        </w:trPr>
-        <w:tc>
-          <w:tcPr>
-            <w:tcW w:w="495" w:type="dxa"/>
-            <w:shd w:val="clear" w:color="auto" w:fill="auto"/>
+              </w:rPr>
+            </w:pPr>
+            <w:r>
+              <w:rPr>
+                <w:sz w:val="18"/>
+                <w:szCs w:val="18"/>
+              </w:rPr>
+              <w:t>13</w:t>
+            </w:r>
+          </w:p>
+        </w:tc>
+        <w:tc>
+          <w:tcPr>
+            <w:tcW w:w="1470" w:type="dxa"/>
+            <w:shd w:val="clear" w:color="auto" w:fill="FFDDF9"/>
             <w:tcMar>
               <w:top w:w="100" w:type="dxa"/>
               <w:left w:w="100" w:type="dxa"/>
@@ -2634,42 +2633,6 @@
               </w:pBdr>
               <w:spacing w:line="240" w:lineRule="auto"/>
               <w:rPr>
-                <w:sz w:val="18"/>
-                <w:szCs w:val="18"/>
-              </w:rPr>
-            </w:pPr>
-            <w:r>
-              <w:rPr>
-                <w:sz w:val="18"/>
-                <w:szCs w:val="18"/>
-              </w:rPr>
-              <w:t>13</w:t>
-            </w:r>
-          </w:p>
-        </w:tc>
-        <w:tc>
-          <w:tcPr>
-            <w:tcW w:w="1470" w:type="dxa"/>
-            <w:shd w:val="clear" w:color="auto" w:fill="FFDDF9"/>
-            <w:tcMar>
-              <w:top w:w="100" w:type="dxa"/>
-              <w:left w:w="100" w:type="dxa"/>
-              <w:bottom w:w="100" w:type="dxa"/>
-              <w:right w:w="100" w:type="dxa"/>
-            </w:tcMar>
-          </w:tcPr>
-          <w:p>
-            <w:pPr>
-              <w:widowControl w:val="0"/>
-              <w:pBdr>
-                <w:top w:val="nil"/>
-                <w:left w:val="nil"/>
-                <w:bottom w:val="nil"/>
-                <w:right w:val="nil"/>
-                <w:between w:val="nil"/>
-              </w:pBdr>
-              <w:spacing w:line="240" w:lineRule="auto"/>
-              <w:rPr>
                 <w:i/>
                 <w:sz w:val="18"/>
                 <w:szCs w:val="18"/>
@@ -2701,68 +2664,54 @@
               <w:widowControl w:val="0"/>
               <w:spacing w:line="240" w:lineRule="auto"/>
               <w:rPr>
-                <w:sz w:val="18"/>
-                <w:szCs w:val="18"/>
-                <w:lang w:val="en-US"/>
-              </w:rPr>
-            </w:pPr>
-            <w:r>
-              <w:rPr>
-                <w:sz w:val="18"/>
-                <w:szCs w:val="18"/>
-                <w:lang w:val="en-US"/>
-              </w:rPr>
-              <w:t>IT Service Management (</w:t>
-            </w:r>
-            <w:r>
-              <w:rPr>
-                <w:sz w:val="18"/>
-                <w:szCs w:val="18"/>
-                <w:lang w:val="en-US"/>
-              </w:rPr>
-              <w:t>scritto/progetto</w:t>
-            </w:r>
-            <w:r>
-              <w:rPr>
-                <w:sz w:val="18"/>
-                <w:szCs w:val="18"/>
-                <w:lang w:val="en-US"/>
-              </w:rPr>
-              <w:t>?</w:t>
-            </w:r>
-            <w:r>
-              <w:rPr>
-                <w:sz w:val="18"/>
-                <w:szCs w:val="18"/>
-                <w:lang w:val="en-US"/>
-              </w:rPr>
-              <w:t>)</w:t>
-            </w:r>
-            <w:r>
-              <w:rPr>
-                <w:sz w:val="18"/>
-                <w:szCs w:val="18"/>
-                <w:lang w:val="en-US"/>
+                <w:i/>
+                <w:color w:val="FF0000"/>
+                <w:sz w:val="18"/>
+                <w:szCs w:val="18"/>
+                <w:lang w:val="it-IT"/>
+              </w:rPr>
+            </w:pPr>
+            <w:r>
+              <w:rPr>
+                <w:i/>
+                <w:color w:val="FF0000"/>
+                <w:sz w:val="18"/>
+                <w:szCs w:val="18"/>
+                <w:lang w:val="it-IT"/>
+              </w:rPr>
+              <w:t>Security and Risk: Management and Certifications (scritto/progetto) - 2 Sem/1 anno</w:t>
+            </w:r>
+            <w:r>
+              <w:rPr>
+                <w:i/>
+                <w:color w:val="FF0000"/>
+                <w:sz w:val="18"/>
+                <w:szCs w:val="18"/>
+                <w:lang w:val="it-IT"/>
               </w:rPr>
               <w:t xml:space="preserve"> </w:t>
             </w:r>
             <w:r>
               <w:rPr>
-                <w:sz w:val="18"/>
-                <w:szCs w:val="18"/>
-                <w:lang w:val="en-US"/>
-              </w:rPr>
-              <w:t xml:space="preserve">– </w:t>
-            </w:r>
-            <w:r>
-              <w:rPr>
-                <w:sz w:val="18"/>
-                <w:szCs w:val="18"/>
-                <w:highlight w:val="cyan"/>
-                <w:lang w:val="en-US"/>
-              </w:rPr>
-              <w:t>2 Sem/1 anno</w:t>
-            </w:r>
+                <w:i/>
+                <w:color w:val="FF0000"/>
+                <w:sz w:val="18"/>
+                <w:szCs w:val="18"/>
+                <w:lang w:val="it-IT"/>
+              </w:rPr>
+              <w:t>(FATTO)</w:t>
+            </w:r>
+          </w:p>
+          <w:p>
+            <w:pPr>
+              <w:widowControl w:val="0"/>
+              <w:spacing w:line="240" w:lineRule="auto"/>
+              <w:rPr>
+                <w:sz w:val="18"/>
+                <w:szCs w:val="18"/>
+                <w:lang w:val="en-US"/>
+              </w:rPr>
+            </w:pPr>
           </w:p>
         </w:tc>
       </w:tr>
@@ -2777,14 +2726,54 @@
     <w:p>
       <w:pPr>
         <w:rPr>
-          <w:lang w:val="en-US"/>
-        </w:rPr>
-      </w:pPr>
-      <w:r>
-        <w:rPr>
-          <w:lang w:val="en-US"/>
-        </w:rPr>
-        <w:t>Other training activities:</w:t>
+          <w:lang w:val="it-IT"/>
+        </w:rPr>
+      </w:pPr>
+      <w:r>
+        <w:rPr>
+          <w:lang w:val="it-IT"/>
+        </w:rPr>
+        <w:t>Other training activities</w:t>
+      </w:r>
+      <w:r>
+        <w:rPr>
+          <w:lang w:val="it-IT"/>
+        </w:rPr>
+        <w:t xml:space="preserve"> </w:t>
+      </w:r>
+      <w:r>
+        <w:rPr>
+          <w:i/>
+          <w:color w:val="FF0000"/>
+          <w:sz w:val="18"/>
+          <w:szCs w:val="18"/>
+          <w:lang w:val="it-IT"/>
+        </w:rPr>
+        <w:t>(FATTO</w:t>
+      </w:r>
+      <w:r>
+        <w:rPr>
+          <w:lang w:val="it-IT"/>
+        </w:rPr>
+        <w:t xml:space="preserve"> nel 23-24</w:t>
+      </w:r>
+      <w:r>
+        <w:rPr>
+          <w:lang w:val="it-IT"/>
+        </w:rPr>
+        <w:t>)</w:t>
+      </w:r>
+      <w:r>
+        <w:rPr>
+          <w:lang w:val="it-IT"/>
+        </w:rPr>
+        <w:t xml:space="preserve"> – da far riconosce</w:t>
+      </w:r>
+      <w:r>
+        <w:rPr>
+          <w:lang w:val="it-IT"/>
+        </w:rPr>
+        <w:t xml:space="preserve">re al secondo anno </w:t>
       </w:r>
     </w:p>
     <w:p>

</xml_diff>

<commit_message>
Some edits here and there
</commit_message>
<xml_diff>
--- a/Study Plan/My study plan.docx
+++ b/Study Plan/My study plan.docx
@@ -1305,7 +1305,51 @@
                 <w:szCs w:val="18"/>
                 <w:lang w:val="en-US"/>
               </w:rPr>
-              <w:t>(progetto)</w:t>
+              <w:t>(</w:t>
+            </w:r>
+            <w:r>
+              <w:rPr>
+                <w:i/>
+                <w:color w:val="FF0000"/>
+                <w:sz w:val="18"/>
+                <w:szCs w:val="18"/>
+                <w:lang w:val="en-US"/>
+              </w:rPr>
+              <w:t>Presentazione</w:t>
+            </w:r>
+            <w:r>
+              <w:rPr>
+                <w:sz w:val="18"/>
+                <w:szCs w:val="18"/>
+                <w:lang w:val="en-US"/>
+              </w:rPr>
+              <w:t>/</w:t>
+            </w:r>
+            <w:r>
+              <w:rPr>
+                <w:i/>
+                <w:color w:val="FF0000"/>
+                <w:sz w:val="18"/>
+                <w:szCs w:val="18"/>
+                <w:lang w:val="en-US"/>
+              </w:rPr>
+              <w:t>questions</w:t>
+            </w:r>
+            <w:r>
+              <w:rPr>
+                <w:sz w:val="18"/>
+                <w:szCs w:val="18"/>
+                <w:lang w:val="en-US"/>
+              </w:rPr>
+              <w:t>/</w:t>
+            </w:r>
+            <w:r>
+              <w:rPr>
+                <w:sz w:val="18"/>
+                <w:szCs w:val="18"/>
+                <w:lang w:val="en-US"/>
+              </w:rPr>
+              <w:t>progetto)</w:t>
             </w:r>
             <w:r>
               <w:rPr>
@@ -1860,7 +1904,7 @@
                 <w:szCs w:val="18"/>
                 <w:lang w:val="en-US"/>
               </w:rPr>
-              <w:t>/progetto?)</w:t>
+              <w:t>/progetto)</w:t>
             </w:r>
           </w:p>
         </w:tc>
@@ -1967,7 +2011,25 @@
                 <w:szCs w:val="18"/>
                 <w:lang w:val="en-US"/>
               </w:rPr>
-              <w:t xml:space="preserve">IT Service Management (scritto + progetto) – </w:t>
+              <w:t>IT Service Management (</w:t>
+            </w:r>
+            <w:r>
+              <w:rPr>
+                <w:i/>
+                <w:color w:val="FF0000"/>
+                <w:sz w:val="18"/>
+                <w:szCs w:val="18"/>
+                <w:lang w:val="it-IT"/>
+              </w:rPr>
+              <w:t>scritto</w:t>
+            </w:r>
+            <w:r>
+              <w:rPr>
+                <w:sz w:val="18"/>
+                <w:szCs w:val="18"/>
+                <w:lang w:val="en-US"/>
+              </w:rPr>
+              <w:t xml:space="preserve"> + progetto) – </w:t>
             </w:r>
             <w:r>
               <w:rPr>

</xml_diff>

<commit_message>
Passed Law and Data
</commit_message>
<xml_diff>
--- a/Study Plan/My study plan.docx
+++ b/Study Plan/My study plan.docx
@@ -307,16 +307,34 @@
         </w:rPr>
         <w:t xml:space="preserve">List of Degree Programs held in English: </w:t>
       </w:r>
-      <w:hyperlink r:id="rId8">
-        <w:r>
-          <w:rPr>
-            <w:color w:val="1155CC"/>
-            <w:u w:val="single"/>
-            <w:lang w:val="en-US"/>
-          </w:rPr>
-          <w:t>https://www.unipd.it/en/english-degrees</w:t>
-        </w:r>
-      </w:hyperlink>
+      <w:r>
+        <w:fldChar w:fldCharType="begin"/>
+      </w:r>
+      <w:r>
+        <w:rPr>
+          <w:lang w:val="en-US"/>
+        </w:rPr>
+        <w:instrText>HYPERLINK "https://www.unipd.it/en/english-degrees" \h</w:instrText>
+      </w:r>
+      <w:r>
+        <w:fldChar w:fldCharType="separate"/>
+      </w:r>
+      <w:r>
+        <w:rPr>
+          <w:color w:val="1155CC"/>
+          <w:u w:val="single"/>
+          <w:lang w:val="en-US"/>
+        </w:rPr>
+        <w:t>https://www.unipd.it/en/english-degrees</w:t>
+      </w:r>
+      <w:r>
+        <w:rPr>
+          <w:color w:val="1155CC"/>
+          <w:u w:val="single"/>
+          <w:lang w:val="en-US"/>
+        </w:rPr>
+        <w:fldChar w:fldCharType="end"/>
+      </w:r>
     </w:p>
     <w:p>
       <w:pPr>
@@ -400,7 +418,7 @@
         </w:rPr>
         <w:t xml:space="preserve">33 ETCS for the Master Thesis </w:t>
       </w:r>
-      <w:hyperlink r:id="rId9">
+      <w:hyperlink r:id="rId8">
         <w:r>
           <w:rPr>
             <w:color w:val="1155CC"/>
@@ -427,7 +445,7 @@
         </w:rPr>
         <w:t xml:space="preserve">6 ETCS in Other Training Activities. Moodle page with details: </w:t>
       </w:r>
-      <w:hyperlink r:id="rId10">
+      <w:hyperlink r:id="rId9">
         <w:r>
           <w:rPr>
             <w:color w:val="1155CC"/>
@@ -468,7 +486,7 @@
         </w:rPr>
         <w:t xml:space="preserve">Register to the test: </w:t>
       </w:r>
-      <w:hyperlink r:id="rId11">
+      <w:hyperlink r:id="rId10">
         <w:r>
           <w:rPr>
             <w:color w:val="1155CC"/>
@@ -492,7 +510,7 @@
       <w:r>
         <w:t xml:space="preserve">Contact: </w:t>
       </w:r>
-      <w:hyperlink r:id="rId12">
+      <w:hyperlink r:id="rId11">
         <w:r>
           <w:rPr>
             <w:color w:val="1155CC"/>
@@ -2680,49 +2698,58 @@
               <w:rPr>
                 <w:sz w:val="18"/>
                 <w:szCs w:val="18"/>
-                <w:lang w:val="en-US"/>
+                <w:lang w:val="it-IT"/>
               </w:rPr>
             </w:pPr>
             <w:r>
               <w:rPr>
-                <w:sz w:val="18"/>
-                <w:szCs w:val="18"/>
-                <w:lang w:val="en-US"/>
+                <w:i/>
+                <w:color w:val="FF0000"/>
+                <w:sz w:val="18"/>
+                <w:szCs w:val="18"/>
+                <w:lang w:val="it-IT"/>
               </w:rPr>
               <w:t xml:space="preserve">Law and Data </w:t>
             </w:r>
             <w:r>
               <w:rPr>
-                <w:sz w:val="18"/>
-                <w:szCs w:val="18"/>
-                <w:lang w:val="en-US"/>
+                <w:i/>
+                <w:color w:val="FF0000"/>
+                <w:sz w:val="18"/>
+                <w:szCs w:val="18"/>
+                <w:lang w:val="it-IT"/>
               </w:rPr>
               <w:t xml:space="preserve">(scritto) </w:t>
             </w:r>
             <w:r>
               <w:rPr>
-                <w:sz w:val="18"/>
-                <w:szCs w:val="18"/>
-                <w:lang w:val="en-US"/>
-              </w:rPr>
-              <w:t xml:space="preserve">- </w:t>
-            </w:r>
-            <w:r>
-              <w:rPr>
-                <w:sz w:val="18"/>
-                <w:szCs w:val="18"/>
-                <w:lang w:val="en-US"/>
+                <w:i/>
+                <w:color w:val="FF0000"/>
+                <w:sz w:val="18"/>
+                <w:szCs w:val="18"/>
+                <w:lang w:val="it-IT"/>
+              </w:rPr>
+              <w:t>-  2 Sem/1 anno</w:t>
+            </w:r>
+            <w:r>
+              <w:rPr>
+                <w:i/>
+                <w:color w:val="FF0000"/>
+                <w:sz w:val="18"/>
+                <w:szCs w:val="18"/>
+                <w:lang w:val="it-IT"/>
               </w:rPr>
               <w:t xml:space="preserve"> </w:t>
             </w:r>
             <w:r>
               <w:rPr>
-                <w:sz w:val="18"/>
-                <w:szCs w:val="18"/>
-                <w:highlight w:val="cyan"/>
-                <w:lang w:val="en-US"/>
-              </w:rPr>
-              <w:t>2 Sem/1 anno</w:t>
+                <w:i/>
+                <w:color w:val="FF0000"/>
+                <w:sz w:val="18"/>
+                <w:szCs w:val="18"/>
+                <w:lang w:val="it-IT"/>
+              </w:rPr>
+              <w:t>(FATTO)</w:t>
             </w:r>
           </w:p>
         </w:tc>

</xml_diff>